<commit_message>
Changed AS5145H to AS5145B
</commit_message>
<xml_diff>
--- a/docs/Project Description.docx
+++ b/docs/Project Description.docx
@@ -272,7 +272,10 @@
           </w:tcPr>
           <w:p>
             <w:r>
-              <w:t>AS5145H</w:t>
+              <w:t>AS5145</w:t>
+            </w:r>
+            <w:r>
+              <w:t>B</w:t>
             </w:r>
           </w:p>
         </w:tc>
@@ -281,13 +284,8 @@
             <w:tcW w:w="3117" w:type="dxa"/>
           </w:tcPr>
           <w:p>
-            <w:proofErr w:type="spellStart"/>
-            <w:r>
-              <w:t>ams</w:t>
-            </w:r>
-            <w:proofErr w:type="spellEnd"/>
-            <w:r>
-              <w:t>-OSRAM USA INC.</w:t>
+            <w:r>
+              <w:t>ams-OSRAM USA INC.</w:t>
             </w:r>
           </w:p>
         </w:tc>
@@ -619,13 +617,8 @@
         <w:t>Anything else</w:t>
       </w:r>
       <w:r>
-        <w:t xml:space="preserve">, have fun with </w:t>
-      </w:r>
-      <w:proofErr w:type="gramStart"/>
-      <w:r>
-        <w:t>it</w:t>
-      </w:r>
-      <w:proofErr w:type="gramEnd"/>
+        <w:t>, have fun with it</w:t>
+      </w:r>
     </w:p>
     <w:p>
       <w:pPr>
@@ -654,15 +647,7 @@
         <w:t>(s)</w:t>
       </w:r>
       <w:r>
-        <w:t xml:space="preserve"> should be on </w:t>
-      </w:r>
-      <w:proofErr w:type="gramStart"/>
-      <w:r>
-        <w:t>top</w:t>
-      </w:r>
-      <w:proofErr w:type="gramEnd"/>
-      <w:r>
-        <w:t xml:space="preserve"> side of board</w:t>
+        <w:t xml:space="preserve"> should be on top side of board</w:t>
       </w:r>
       <w:r>
         <w:t>.</w:t>
@@ -677,15 +662,7 @@
         </w:numPr>
       </w:pPr>
       <w:r>
-        <w:t xml:space="preserve">I will provide </w:t>
-      </w:r>
-      <w:proofErr w:type="gramStart"/>
-      <w:r>
-        <w:t>desired</w:t>
-      </w:r>
-      <w:proofErr w:type="gramEnd"/>
-      <w:r>
-        <w:t xml:space="preserve"> board outline</w:t>
+        <w:t>I will provide desired board outline</w:t>
       </w:r>
       <w:r>
         <w:t xml:space="preserve"> with mounting holes</w:t>

</xml_diff>